<commit_message>
test(table): add comprehensive tests for Word table template
- Add integration tests for Table Repeating Rows from Word.docx
- Test multiple people, single person, empty list scenarios
- Test numeric age handling and special characters
- Test large datasets (50 people)
- Add manual verification test with detailed instructions
- Update template fixture to remove invalid XML character
</commit_message>
<xml_diff>
--- a/test/fixtures/Table Repeating Rows from Word.docx
+++ b/test/fixtures/Table Repeating Rows from Word.docx
@@ -19,18 +19,19 @@
       <w:tblPr>
         <w:tblStyle w:val="TableGrid"/>
         <w:tblW w:w="0" w:type="auto"/>
+        <w:tblLayout w:type="fixed"/>
         <w:tblLook w:val="04A0" w:firstRow="1" w:lastRow="0" w:firstColumn="1" w:lastColumn="0" w:noHBand="0" w:noVBand="1"/>
       </w:tblPr>
       <w:tblGrid>
         <w:gridCol w:w="2143"/>
         <w:gridCol w:w="2460"/>
-        <w:gridCol w:w="2442"/>
-        <w:gridCol w:w="2305"/>
+        <w:gridCol w:w="3492"/>
+        <w:gridCol w:w="1255"/>
       </w:tblGrid>
       <w:tr>
         <w:tc>
           <w:tcPr>
-            <w:tcW w:w="2337" w:type="dxa"/>
+            <w:tcW w:w="2143" w:type="dxa"/>
             <w:shd w:val="clear" w:color="auto" w:fill="FFC000" w:themeFill="accent4"/>
           </w:tcPr>
           <w:p>
@@ -59,7 +60,7 @@
         </w:tc>
         <w:tc>
           <w:tcPr>
-            <w:tcW w:w="2337" w:type="dxa"/>
+            <w:tcW w:w="2460" w:type="dxa"/>
             <w:shd w:val="clear" w:color="auto" w:fill="FFC000" w:themeFill="accent4"/>
           </w:tcPr>
           <w:p>
@@ -88,7 +89,7 @@
         </w:tc>
         <w:tc>
           <w:tcPr>
-            <w:tcW w:w="2338" w:type="dxa"/>
+            <w:tcW w:w="3492" w:type="dxa"/>
             <w:shd w:val="clear" w:color="auto" w:fill="FFC000" w:themeFill="accent4"/>
           </w:tcPr>
           <w:p>
@@ -117,7 +118,7 @@
         </w:tc>
         <w:tc>
           <w:tcPr>
-            <w:tcW w:w="2338" w:type="dxa"/>
+            <w:tcW w:w="1255" w:type="dxa"/>
             <w:shd w:val="clear" w:color="auto" w:fill="FFC000" w:themeFill="accent4"/>
           </w:tcPr>
           <w:p>
@@ -141,6 +142,146 @@
                 <w:szCs w:val="32"/>
               </w:rPr>
               <w:t>Age</w:t>
+            </w:r>
+          </w:p>
+        </w:tc>
+      </w:tr>
+      <w:tr>
+        <w:trPr>
+          <w:trHeight w:val="890"/>
+        </w:trPr>
+        <w:tc>
+          <w:tcPr>
+            <w:tcW w:w="2143" w:type="dxa"/>
+            <w:vAlign w:val="center"/>
+          </w:tcPr>
+          <w:p>
+            <w:pPr>
+              <w:jc w:val="center"/>
+              <w:rPr>
+                <w:b/>
+                <w:bCs/>
+              </w:rPr>
+            </w:pPr>
+            <w:r>
+              <w:rPr>
+                <w:b/>
+                <w:bCs/>
+              </w:rPr>
+              <w:t>@client@</w:t>
+            </w:r>
+          </w:p>
+        </w:tc>
+        <w:tc>
+          <w:tcPr>
+            <w:tcW w:w="2460" w:type="dxa"/>
+            <w:vAlign w:val="center"/>
+          </w:tcPr>
+          <w:p>
+            <w:pPr>
+              <w:jc w:val="center"/>
+              <w:rPr>
+                <w:b/>
+                <w:bCs/>
+              </w:rPr>
+            </w:pPr>
+            <w:r>
+              <w:rPr>
+                <w:b/>
+                <w:bCs/>
+              </w:rPr>
+              <w:t>@</w:t>
+            </w:r>
+            <w:proofErr w:type="gramStart"/>
+            <w:r>
+              <w:rPr>
+                <w:b/>
+                <w:bCs/>
+              </w:rPr>
+              <w:t>people.</w:t>
+            </w:r>
+            <w:r>
+              <w:t>first</w:t>
+            </w:r>
+            <w:proofErr w:type="gramEnd"/>
+            <w:r>
+              <w:t>_</w:t>
+            </w:r>
+            <w:r>
+              <w:rPr>
+                <w:b/>
+                <w:bCs/>
+              </w:rPr>
+              <w:t>name@</w:t>
+            </w:r>
+          </w:p>
+        </w:tc>
+        <w:tc>
+          <w:tcPr>
+            <w:tcW w:w="3492" w:type="dxa"/>
+            <w:vAlign w:val="center"/>
+          </w:tcPr>
+          <w:p>
+            <w:pPr>
+              <w:jc w:val="center"/>
+              <w:rPr>
+                <w:b/>
+                <w:bCs/>
+              </w:rPr>
+            </w:pPr>
+            <w:r>
+              <w:rPr>
+                <w:b/>
+                <w:bCs/>
+              </w:rPr>
+              <w:t>@</w:t>
+            </w:r>
+            <w:proofErr w:type="gramStart"/>
+            <w:r>
+              <w:rPr>
+                <w:b/>
+                <w:bCs/>
+              </w:rPr>
+              <w:t>people.</w:t>
+            </w:r>
+            <w:r>
+              <w:rPr>
+                <w:b/>
+                <w:bCs/>
+                <w:i/>
+                <w:iCs/>
+              </w:rPr>
+              <w:t>last</w:t>
+            </w:r>
+            <w:proofErr w:type="gramEnd"/>
+            <w:r>
+              <w:rPr>
+                <w:b/>
+                <w:bCs/>
+              </w:rPr>
+              <w:t>_name@</w:t>
+            </w:r>
+          </w:p>
+        </w:tc>
+        <w:tc>
+          <w:tcPr>
+            <w:tcW w:w="1255" w:type="dxa"/>
+            <w:vAlign w:val="center"/>
+          </w:tcPr>
+          <w:p>
+            <w:pPr>
+              <w:jc w:val="center"/>
+              <w:rPr>
+                <w:b/>
+                <w:bCs/>
+              </w:rPr>
+            </w:pPr>
+            <w:r>
+              <w:rPr>
+                <w:b/>
+                <w:bCs/>
+              </w:rPr>
+              <w:t>@people.age@</w:t>
             </w:r>
           </w:p>
         </w:tc>
@@ -148,162 +289,33 @@
       <w:tr>
         <w:tc>
           <w:tcPr>
-            <w:tcW w:w="2337" w:type="dxa"/>
+            <w:tcW w:w="2143" w:type="dxa"/>
           </w:tcPr>
           <w:p>
             <w:pPr>
               <w:rPr>
-                <w:b/>
-                <w:bCs/>
+                <w:sz w:val="28"/>
+                <w:szCs w:val="28"/>
               </w:rPr>
             </w:pPr>
             <w:r>
               <w:rPr>
-                <w:b/>
-                <w:bCs/>
-              </w:rPr>
-              <w:t>@client@</w:t>
+                <w:sz w:val="28"/>
+                <w:szCs w:val="28"/>
+              </w:rPr>
+              <w:t>Summary:</w:t>
             </w:r>
           </w:p>
         </w:tc>
         <w:tc>
           <w:tcPr>
-            <w:tcW w:w="2337" w:type="dxa"/>
-          </w:tcPr>
-          <w:p>
-            <w:pPr>
-              <w:rPr>
-                <w:b/>
-                <w:bCs/>
-              </w:rPr>
-            </w:pPr>
-            <w:r>
-              <w:rPr>
-                <w:b/>
-                <w:bCs/>
-              </w:rPr>
-              <w:t>@</w:t>
-            </w:r>
-            <w:proofErr w:type="gramStart"/>
-            <w:r>
-              <w:rPr>
-                <w:b/>
-                <w:bCs/>
-              </w:rPr>
-              <w:t>people.</w:t>
-            </w:r>
-            <w:r>
-              <w:t>first</w:t>
-            </w:r>
-            <w:proofErr w:type="gramEnd"/>
-            <w:r>
-              <w:t>_</w:t>
-            </w:r>
-            <w:r>
-              <w:rPr>
-                <w:b/>
-                <w:bCs/>
-              </w:rPr>
-              <w:t>name@</w:t>
-            </w:r>
-          </w:p>
-        </w:tc>
-        <w:tc>
-          <w:tcPr>
-            <w:tcW w:w="2338" w:type="dxa"/>
-          </w:tcPr>
-          <w:p>
-            <w:pPr>
-              <w:rPr>
-                <w:b/>
-                <w:bCs/>
-              </w:rPr>
-            </w:pPr>
-            <w:r>
-              <w:rPr>
-                <w:b/>
-                <w:bCs/>
-              </w:rPr>
-              <w:t>@</w:t>
-            </w:r>
-            <w:proofErr w:type="gramStart"/>
-            <w:r>
-              <w:rPr>
-                <w:b/>
-                <w:bCs/>
-              </w:rPr>
-              <w:t>people.</w:t>
-            </w:r>
-            <w:r>
-              <w:rPr>
-                <w:b/>
-                <w:bCs/>
-                <w:i/>
-                <w:iCs/>
-              </w:rPr>
-              <w:t>last</w:t>
-            </w:r>
-            <w:proofErr w:type="gramEnd"/>
-            <w:r>
-              <w:rPr>
-                <w:b/>
-                <w:bCs/>
-              </w:rPr>
-              <w:t>_name@</w:t>
-            </w:r>
-          </w:p>
-        </w:tc>
-        <w:tc>
-          <w:tcPr>
-            <w:tcW w:w="2338" w:type="dxa"/>
-          </w:tcPr>
-          <w:p>
-            <w:pPr>
-              <w:rPr>
-                <w:b/>
-                <w:bCs/>
-              </w:rPr>
-            </w:pPr>
-            <w:r>
-              <w:rPr>
-                <w:b/>
-                <w:bCs/>
-              </w:rPr>
-              <w:t>@people.age@</w:t>
-            </w:r>
-          </w:p>
-        </w:tc>
-      </w:tr>
-      <w:tr>
-        <w:tc>
-          <w:tcPr>
-            <w:tcW w:w="2337" w:type="dxa"/>
-          </w:tcPr>
-          <w:p>
-            <w:pPr>
-              <w:rPr>
-                <w:sz w:val="28"/>
-                <w:szCs w:val="28"/>
-              </w:rPr>
-            </w:pPr>
-            <w:r>
-              <w:rPr>
-                <w:sz w:val="28"/>
-                <w:szCs w:val="28"/>
-              </w:rPr>
-              <w:t>Summary:</w:t>
-            </w:r>
-          </w:p>
-        </w:tc>
-        <w:tc>
-          <w:tcPr>
-            <w:tcW w:w="2337" w:type="dxa"/>
+            <w:tcW w:w="2460" w:type="dxa"/>
           </w:tcPr>
           <w:p/>
         </w:tc>
         <w:tc>
           <w:tcPr>
-            <w:tcW w:w="2338" w:type="dxa"/>
+            <w:tcW w:w="3492" w:type="dxa"/>
           </w:tcPr>
           <w:p>
             <w:r>
@@ -313,7 +325,7 @@
         </w:tc>
         <w:tc>
           <w:tcPr>
-            <w:tcW w:w="2338" w:type="dxa"/>
+            <w:tcW w:w="1255" w:type="dxa"/>
           </w:tcPr>
           <w:p>
             <w:pPr>

</xml_diff>

<commit_message>
feat(normalizer): implement majority rule for inconsistent placeholder formatting
Previously, when placeholder fragments had inconsistent formatting,
all formatting was stripped. Now applies the most common formatting.

Examples:
- 3 bold fragments + 2 plain = bold (majority wins)
- 1 bold + 1 italic = no formatting (tie, strip all)
- All consistent = preserve formatting (unchanged)

This provides more intuitive behavior when Word splits placeholders
across runs with different formatting properties.

- Update check_formatting_consistency to count formatting frequency
- Apply most common formatting unless there's a tie
- Update documentation to reflect new behavior
- Update template fixture with consistent formatting
- All 374 tests pass
</commit_message>
<xml_diff>
--- a/test/fixtures/Table Repeating Rows from Word.docx
+++ b/test/fixtures/Table Repeating Rows from Word.docx
@@ -198,21 +198,15 @@
                 <w:b/>
                 <w:bCs/>
               </w:rPr>
-              <w:t>people.</w:t>
-            </w:r>
-            <w:r>
-              <w:t>first</w:t>
+              <w:t>people.first</w:t>
             </w:r>
             <w:proofErr w:type="gramEnd"/>
             <w:r>
-              <w:t>_</w:t>
-            </w:r>
-            <w:r>
-              <w:rPr>
-                <w:b/>
-                <w:bCs/>
-              </w:rPr>
-              <w:t>name@</w:t>
+              <w:rPr>
+                <w:b/>
+                <w:bCs/>
+              </w:rPr>
+              <w:t>_name@</w:t>
             </w:r>
           </w:p>
         </w:tc>

</xml_diff>